<commit_message>
Updated Resume on Dec-08-2022
</commit_message>
<xml_diff>
--- a/LinkedIn - Resume.docx
+++ b/LinkedIn - Resume.docx
@@ -790,6 +790,52 @@
     </w:p>
     <w:p>
       <w:pPr>
+        <w:numPr>
+          <w:ilvl w:val="0"/>
+          <w:numId w:val="9"/>
+        </w:numPr>
+        <w:spacing w:before="40" w:after="40" w:line="240" w:lineRule="auto"/>
+        <w:jc w:val="both"/>
+        <w:rPr>
+          <w:color w:val="000000" w:themeColor="text1"/>
+          <w:szCs w:val="20"/>
+        </w:rPr>
+      </w:pPr>
+      <w:r>
+        <w:t>4</w:t>
+      </w:r>
+      <w:r>
+        <w:rPr>
+          <w:b/>
+          <w:color w:val="000000" w:themeColor="text1"/>
+          <w:szCs w:val="20"/>
+        </w:rPr>
+        <w:t>+ years</w:t>
+      </w:r>
+      <w:r>
+        <w:rPr>
+          <w:color w:val="000000" w:themeColor="text1"/>
+          <w:szCs w:val="20"/>
+        </w:rPr>
+        <w:t xml:space="preserve"> of experience in Automation testing of web applications, Functional</w:t>
+      </w:r>
+      <w:r>
+        <w:rPr>
+          <w:color w:val="000000" w:themeColor="text1"/>
+          <w:szCs w:val="20"/>
+        </w:rPr>
+        <w:t xml:space="preserve"> </w:t>
+      </w:r>
+      <w:r>
+        <w:rPr>
+          <w:color w:val="000000" w:themeColor="text1"/>
+          <w:szCs w:val="20"/>
+        </w:rPr>
+        <w:t xml:space="preserve">testing </w:t>
+      </w:r>
+    </w:p>
+    <w:p>
+      <w:pPr>
         <w:pStyle w:val="ListParagraph"/>
         <w:numPr>
           <w:ilvl w:val="0"/>
@@ -798,7 +844,7 @@
         <w:ind w:right="90"/>
       </w:pPr>
       <w:r>
-        <w:t>4+ years of experience in Automation testing, web applications, ETL testing and Test automation using selenium Webdriver.</w:t>
+        <w:t>Worked on projects in waterfall and agile methodology.</w:t>
       </w:r>
     </w:p>
     <w:p>
@@ -811,7 +857,13 @@
         <w:ind w:right="90"/>
       </w:pPr>
       <w:r>
-        <w:t>Worked on projects in waterfall and agile methodology.</w:t>
+        <w:t xml:space="preserve">Good exposure on facets and rich experience in </w:t>
+      </w:r>
+      <w:r>
+        <w:t>healthcare</w:t>
+      </w:r>
+      <w:r>
+        <w:t xml:space="preserve"> domain.</w:t>
       </w:r>
     </w:p>
     <w:p>
@@ -824,7 +876,25 @@
         <w:ind w:right="90"/>
       </w:pPr>
       <w:r>
-        <w:t>Good exposure on facets and rich experience in healthcare domain.</w:t>
+        <w:t xml:space="preserve">Hands on experience in </w:t>
+      </w:r>
+      <w:r>
+        <w:t>building</w:t>
+      </w:r>
+      <w:r>
+        <w:t xml:space="preserve"> test</w:t>
+      </w:r>
+      <w:r>
+        <w:t xml:space="preserve"> scripts, test Scenario</w:t>
+      </w:r>
+      <w:r>
+        <w:t xml:space="preserve">, test data and </w:t>
+      </w:r>
+      <w:r>
+        <w:t>test Automation framework</w:t>
+      </w:r>
+      <w:r>
+        <w:t>.</w:t>
       </w:r>
     </w:p>
     <w:p>
@@ -837,20 +907,10 @@
         <w:ind w:right="90"/>
       </w:pPr>
       <w:r>
-        <w:t>Hands on experience in preparing test cases, automated testcases, test data and executing the same.</w:t>
-      </w:r>
-    </w:p>
-    <w:p>
-      <w:pPr>
-        <w:pStyle w:val="ListParagraph"/>
-        <w:numPr>
-          <w:ilvl w:val="0"/>
-          <w:numId w:val="8"/>
-        </w:numPr>
-        <w:ind w:right="90"/>
-      </w:pPr>
-      <w:r>
-        <w:t>Strong SQL/PL SQL scripting/ETL testing skills.</w:t>
+        <w:t>Strong SQ scripting</w:t>
+      </w:r>
+      <w:r>
+        <w:t xml:space="preserve"> and exposure in NoSQL databases like MongoDB</w:t>
       </w:r>
     </w:p>
     <w:p>
@@ -864,7 +924,10 @@
         <w:ind w:right="90"/>
       </w:pPr>
       <w:r>
-        <w:t>Strong knowledge on Object oriented programming concepts, test automation frameworks like TestNG</w:t>
+        <w:t>Sound</w:t>
+      </w:r>
+      <w:r>
+        <w:t xml:space="preserve"> knowledge on Object oriented programming concepts, test automation frameworks like TestNG</w:t>
       </w:r>
       <w:r>
         <w:t xml:space="preserve">, </w:t>
@@ -879,8 +942,19 @@
         <w:t>nit</w:t>
       </w:r>
       <w:r>
-        <w:t xml:space="preserve"> and Jasmine</w:t>
-      </w:r>
+        <w:t xml:space="preserve">, </w:t>
+      </w:r>
+      <w:r>
+        <w:t>Jasmine</w:t>
+      </w:r>
+      <w:r>
+        <w:t xml:space="preserve"> and </w:t>
+      </w:r>
+      <w:proofErr w:type="spellStart"/>
+      <w:r>
+        <w:t>Nunit</w:t>
+      </w:r>
+      <w:proofErr w:type="spellEnd"/>
     </w:p>
     <w:p>
       <w:pPr>
@@ -1067,7 +1141,13 @@
         <w:ind w:right="90"/>
       </w:pPr>
       <w:r>
-        <w:t xml:space="preserve">Providing Estimates, test </w:t>
+        <w:t>Providing Estimat</w:t>
+      </w:r>
+      <w:r>
+        <w:t>ions</w:t>
+      </w:r>
+      <w:r>
+        <w:t xml:space="preserve">, test </w:t>
       </w:r>
       <w:r>
         <w:t xml:space="preserve">script creation, </w:t>
@@ -1117,7 +1197,13 @@
         <w:t xml:space="preserve">Automation, </w:t>
       </w:r>
       <w:r>
-        <w:t>functional and regression testcases.</w:t>
+        <w:t>functional and regression test</w:t>
+      </w:r>
+      <w:r>
+        <w:t>ing</w:t>
+      </w:r>
+      <w:r>
+        <w:t>.</w:t>
       </w:r>
     </w:p>
     <w:p>
@@ -1240,12 +1326,14 @@
         </w:rPr>
         <w:t xml:space="preserve">Bachelor of Engineering, </w:t>
       </w:r>
+      <w:proofErr w:type="gramStart"/>
       <w:r>
         <w:rPr>
           <w:sz w:val="24"/>
         </w:rPr>
         <w:t>Electronics</w:t>
       </w:r>
+      <w:proofErr w:type="gramEnd"/>
       <w:r>
         <w:rPr>
           <w:sz w:val="24"/>
@@ -1375,7 +1463,13 @@
         <w:t>: TestNG, Jasmine</w:t>
       </w:r>
       <w:r>
-        <w:t>,Cucumber</w:t>
+        <w:t>,</w:t>
+      </w:r>
+      <w:r>
+        <w:t xml:space="preserve"> </w:t>
+      </w:r>
+      <w:r>
+        <w:t>Cucumber</w:t>
       </w:r>
       <w:r>
         <w:t xml:space="preserve"> and Junit</w:t>
@@ -2551,6 +2645,26 @@
     </w:lvl>
   </w:abstractNum>
   <w:abstractNum w:abstractNumId="4" w15:restartNumberingAfterBreak="0">
+    <w:nsid w:val="45EF1C96"/>
+    <w:multiLevelType w:val="singleLevel"/>
+    <w:tmpl w:val="04090001"/>
+    <w:lvl w:ilvl="0">
+      <w:start w:val="1"/>
+      <w:numFmt w:val="bullet"/>
+      <w:lvlText w:val=""/>
+      <w:lvlJc w:val="left"/>
+      <w:pPr>
+        <w:tabs>
+          <w:tab w:val="num" w:pos="720"/>
+        </w:tabs>
+        <w:ind w:left="720" w:hanging="360"/>
+      </w:pPr>
+      <w:rPr>
+        <w:rFonts w:ascii="Symbol" w:hAnsi="Symbol" w:hint="default"/>
+      </w:rPr>
+    </w:lvl>
+  </w:abstractNum>
+  <w:abstractNum w:abstractNumId="5" w15:restartNumberingAfterBreak="0">
     <w:nsid w:val="4C0D5C68"/>
     <w:multiLevelType w:val="hybridMultilevel"/>
     <w:tmpl w:val="8CFE799A"/>
@@ -2663,7 +2777,7 @@
       </w:rPr>
     </w:lvl>
   </w:abstractNum>
-  <w:abstractNum w:abstractNumId="5" w15:restartNumberingAfterBreak="0">
+  <w:abstractNum w:abstractNumId="6" w15:restartNumberingAfterBreak="0">
     <w:nsid w:val="4F4B25FC"/>
     <w:multiLevelType w:val="hybridMultilevel"/>
     <w:tmpl w:val="C9182402"/>
@@ -2776,7 +2890,7 @@
       </w:rPr>
     </w:lvl>
   </w:abstractNum>
-  <w:abstractNum w:abstractNumId="6" w15:restartNumberingAfterBreak="0">
+  <w:abstractNum w:abstractNumId="7" w15:restartNumberingAfterBreak="0">
     <w:nsid w:val="54580905"/>
     <w:multiLevelType w:val="hybridMultilevel"/>
     <w:tmpl w:val="6318F238"/>
@@ -2889,7 +3003,7 @@
       </w:rPr>
     </w:lvl>
   </w:abstractNum>
-  <w:abstractNum w:abstractNumId="7" w15:restartNumberingAfterBreak="0">
+  <w:abstractNum w:abstractNumId="8" w15:restartNumberingAfterBreak="0">
     <w:nsid w:val="76527393"/>
     <w:multiLevelType w:val="hybridMultilevel"/>
     <w:tmpl w:val="1CBCB95C"/>
@@ -3102,7 +3216,7 @@
     </w:lvl>
   </w:abstractNum>
   <w:num w:numId="1" w16cid:durableId="834497606">
-    <w:abstractNumId w:val="7"/>
+    <w:abstractNumId w:val="8"/>
   </w:num>
   <w:num w:numId="2" w16cid:durableId="869225573">
     <w:abstractNumId w:val="0"/>
@@ -3114,15 +3228,18 @@
     <w:abstractNumId w:val="2"/>
   </w:num>
   <w:num w:numId="5" w16cid:durableId="1292982299">
-    <w:abstractNumId w:val="5"/>
+    <w:abstractNumId w:val="6"/>
   </w:num>
   <w:num w:numId="6" w16cid:durableId="256639504">
-    <w:abstractNumId w:val="6"/>
+    <w:abstractNumId w:val="7"/>
   </w:num>
   <w:num w:numId="7" w16cid:durableId="1450975771">
     <w:abstractNumId w:val="1"/>
   </w:num>
   <w:num w:numId="8" w16cid:durableId="181287878">
+    <w:abstractNumId w:val="5"/>
+  </w:num>
+  <w:num w:numId="9" w16cid:durableId="673873269">
     <w:abstractNumId w:val="4"/>
   </w:num>
 </w:numbering>

</xml_diff>

<commit_message>
4th commit on Dec-10-22
</commit_message>
<xml_diff>
--- a/LinkedIn - Resume.docx
+++ b/LinkedIn - Resume.docx
@@ -924,10 +924,7 @@
         <w:ind w:right="90"/>
       </w:pPr>
       <w:r>
-        <w:t>Sound</w:t>
-      </w:r>
-      <w:r>
-        <w:t xml:space="preserve"> knowledge on Object oriented programming concepts, test automation frameworks like TestNG</w:t>
+        <w:t>Sound knowledge on Object oriented programming concepts, test automation frameworks like TestNG</w:t>
       </w:r>
       <w:r>
         <w:t xml:space="preserve">, </w:t>
@@ -939,22 +936,14 @@
         <w:t>u</w:t>
       </w:r>
       <w:r>
-        <w:t>nit</w:t>
-      </w:r>
-      <w:r>
-        <w:t xml:space="preserve">, </w:t>
+        <w:t xml:space="preserve">nit, </w:t>
       </w:r>
       <w:r>
         <w:t>Jasmine</w:t>
       </w:r>
       <w:r>
-        <w:t xml:space="preserve"> and </w:t>
-      </w:r>
-      <w:proofErr w:type="spellStart"/>
-      <w:r>
-        <w:t>Nunit</w:t>
-      </w:r>
-      <w:proofErr w:type="spellEnd"/>
+        <w:t xml:space="preserve"> and Nunit</w:t>
+      </w:r>
     </w:p>
     <w:p>
       <w:pPr>
@@ -1326,14 +1315,12 @@
         </w:rPr>
         <w:t xml:space="preserve">Bachelor of Engineering, </w:t>
       </w:r>
-      <w:proofErr w:type="gramStart"/>
       <w:r>
         <w:rPr>
           <w:sz w:val="24"/>
         </w:rPr>
         <w:t>Electronics</w:t>
       </w:r>
-      <w:proofErr w:type="gramEnd"/>
       <w:r>
         <w:rPr>
           <w:sz w:val="24"/>
@@ -1404,7 +1391,13 @@
         <w:t>Database Language</w:t>
       </w:r>
       <w:r>
-        <w:t>: SQL, MYSQL</w:t>
+        <w:t xml:space="preserve">: </w:t>
+      </w:r>
+      <w:r>
+        <w:t xml:space="preserve">            </w:t>
+      </w:r>
+      <w:r>
+        <w:t>SQL, MYSQL</w:t>
       </w:r>
       <w:r>
         <w:t>, PostgreSQL</w:t>
@@ -1432,7 +1425,13 @@
         <w:t>:</w:t>
       </w:r>
       <w:r>
-        <w:t xml:space="preserve"> Selenium, Protractor</w:t>
+        <w:t xml:space="preserve"> </w:t>
+      </w:r>
+      <w:r>
+        <w:t xml:space="preserve">                  </w:t>
+      </w:r>
+      <w:r>
+        <w:t>Selenium, Protractor</w:t>
       </w:r>
     </w:p>
     <w:p>
@@ -1460,7 +1459,13 @@
         <w:t>Framework</w:t>
       </w:r>
       <w:r>
-        <w:t>: TestNG, Jasmine</w:t>
+        <w:t xml:space="preserve">: </w:t>
+      </w:r>
+      <w:r>
+        <w:t xml:space="preserve">              </w:t>
+      </w:r>
+      <w:r>
+        <w:t>TestNG, Jasmine</w:t>
       </w:r>
       <w:r>
         <w:t>,</w:t>
@@ -1492,7 +1497,13 @@
         <w:t>Methodologies:</w:t>
       </w:r>
       <w:r>
-        <w:t xml:space="preserve"> Agile, waterfall and minimal knowledge in DevOps</w:t>
+        <w:t xml:space="preserve"> </w:t>
+      </w:r>
+      <w:r>
+        <w:t xml:space="preserve">                     </w:t>
+      </w:r>
+      <w:r>
+        <w:t>Agile, waterfall and minimal knowledge in DevOps</w:t>
       </w:r>
     </w:p>
     <w:p>

</xml_diff>

<commit_message>
linkedin resume bullet point updated
</commit_message>
<xml_diff>
--- a/LinkedIn - Resume.docx
+++ b/LinkedIn - Resume.docx
@@ -20,7 +20,13 @@
         <w:ind w:right="90"/>
       </w:pPr>
       <w:r>
-        <w:t xml:space="preserve">Software Test Analyst at INFOSYS </w:t>
+        <w:t>Software Te</w:t>
+      </w:r>
+      <w:r>
+        <w:t>chnology</w:t>
+      </w:r>
+      <w:r>
+        <w:t xml:space="preserve"> Analyst at INFOSYS </w:t>
       </w:r>
     </w:p>
     <w:p>
@@ -790,13 +796,14 @@
     </w:p>
     <w:p>
       <w:pPr>
+        <w:pStyle w:val="ListParagraph"/>
         <w:numPr>
           <w:ilvl w:val="0"/>
-          <w:numId w:val="9"/>
+          <w:numId w:val="10"/>
         </w:numPr>
-        <w:spacing w:before="40" w:after="40" w:line="240" w:lineRule="auto"/>
-        <w:jc w:val="both"/>
-        <w:rPr>
+        <w:spacing w:after="644"/>
+        <w:rPr>
+          <w:bCs/>
           <w:color w:val="000000" w:themeColor="text1"/>
           <w:szCs w:val="20"/>
         </w:rPr>
@@ -821,17 +828,19 @@
           <w:color w:val="000000" w:themeColor="text1"/>
           <w:szCs w:val="20"/>
         </w:rPr>
-        <w:t>+ years</w:t>
-      </w:r>
-      <w:r>
-        <w:rPr>
+        <w:t>+</w:t>
+      </w:r>
+      <w:r>
+        <w:rPr>
+          <w:bCs/>
           <w:color w:val="000000" w:themeColor="text1"/>
           <w:szCs w:val="20"/>
         </w:rPr>
-        <w:t xml:space="preserve"> of experience in Automation testing of web applications, Functional</w:t>
-      </w:r>
-      <w:r>
-        <w:rPr>
+        <w:t xml:space="preserve"> years of experience in Automation testing of web applications, Functional</w:t>
+      </w:r>
+      <w:r>
+        <w:rPr>
+          <w:bCs/>
           <w:color w:val="000000" w:themeColor="text1"/>
           <w:szCs w:val="20"/>
         </w:rPr>
@@ -839,17 +848,11 @@
       </w:r>
       <w:r>
         <w:rPr>
+          <w:bCs/>
           <w:color w:val="000000" w:themeColor="text1"/>
           <w:szCs w:val="20"/>
         </w:rPr>
-        <w:t xml:space="preserve"> </w:t>
-      </w:r>
-      <w:r>
-        <w:rPr>
-          <w:color w:val="000000" w:themeColor="text1"/>
-          <w:szCs w:val="20"/>
-        </w:rPr>
-        <w:t xml:space="preserve">testing </w:t>
+        <w:t xml:space="preserve"> testing </w:t>
       </w:r>
     </w:p>
     <w:p>
@@ -857,11 +860,17 @@
         <w:pStyle w:val="ListParagraph"/>
         <w:numPr>
           <w:ilvl w:val="0"/>
-          <w:numId w:val="8"/>
+          <w:numId w:val="10"/>
         </w:numPr>
-        <w:ind w:right="90"/>
-      </w:pPr>
-      <w:r>
+        <w:spacing w:after="644"/>
+        <w:rPr>
+          <w:bCs/>
+        </w:rPr>
+      </w:pPr>
+      <w:r>
+        <w:rPr>
+          <w:bCs/>
+        </w:rPr>
         <w:t>Worked on projects in waterfall and agile methodology.</w:t>
       </w:r>
     </w:p>
@@ -870,17 +879,29 @@
         <w:pStyle w:val="ListParagraph"/>
         <w:numPr>
           <w:ilvl w:val="0"/>
-          <w:numId w:val="8"/>
+          <w:numId w:val="10"/>
         </w:numPr>
-        <w:ind w:right="90"/>
-      </w:pPr>
-      <w:r>
+        <w:spacing w:after="644"/>
+        <w:rPr>
+          <w:bCs/>
+        </w:rPr>
+      </w:pPr>
+      <w:r>
+        <w:rPr>
+          <w:bCs/>
+        </w:rPr>
         <w:t xml:space="preserve">Good exposure on facets and rich experience in </w:t>
       </w:r>
       <w:r>
+        <w:rPr>
+          <w:bCs/>
+        </w:rPr>
         <w:t>healthcare</w:t>
       </w:r>
       <w:r>
+        <w:rPr>
+          <w:bCs/>
+        </w:rPr>
         <w:t xml:space="preserve"> domain.</w:t>
       </w:r>
     </w:p>
@@ -889,29 +910,53 @@
         <w:pStyle w:val="ListParagraph"/>
         <w:numPr>
           <w:ilvl w:val="0"/>
-          <w:numId w:val="8"/>
+          <w:numId w:val="10"/>
         </w:numPr>
-        <w:ind w:right="90"/>
-      </w:pPr>
-      <w:r>
+        <w:spacing w:after="644"/>
+        <w:rPr>
+          <w:bCs/>
+        </w:rPr>
+      </w:pPr>
+      <w:r>
+        <w:rPr>
+          <w:bCs/>
+        </w:rPr>
         <w:t xml:space="preserve">Hands on experience in </w:t>
       </w:r>
       <w:r>
+        <w:rPr>
+          <w:bCs/>
+        </w:rPr>
         <w:t>building</w:t>
       </w:r>
       <w:r>
+        <w:rPr>
+          <w:bCs/>
+        </w:rPr>
         <w:t xml:space="preserve"> test</w:t>
       </w:r>
       <w:r>
+        <w:rPr>
+          <w:bCs/>
+        </w:rPr>
         <w:t xml:space="preserve"> scripts, test Scenario</w:t>
       </w:r>
       <w:r>
+        <w:rPr>
+          <w:bCs/>
+        </w:rPr>
         <w:t xml:space="preserve">, test data and </w:t>
       </w:r>
       <w:r>
+        <w:rPr>
+          <w:bCs/>
+        </w:rPr>
         <w:t>test Automation framework</w:t>
       </w:r>
       <w:r>
+        <w:rPr>
+          <w:bCs/>
+        </w:rPr>
         <w:t>.</w:t>
       </w:r>
     </w:p>
@@ -920,20 +965,35 @@
         <w:pStyle w:val="ListParagraph"/>
         <w:numPr>
           <w:ilvl w:val="0"/>
-          <w:numId w:val="8"/>
+          <w:numId w:val="10"/>
         </w:numPr>
-        <w:ind w:right="90"/>
-      </w:pPr>
-      <w:r>
+        <w:spacing w:after="644"/>
+        <w:rPr>
+          <w:bCs/>
+        </w:rPr>
+      </w:pPr>
+      <w:r>
+        <w:rPr>
+          <w:bCs/>
+        </w:rPr>
         <w:t>Strong SQ</w:t>
       </w:r>
       <w:r>
+        <w:rPr>
+          <w:bCs/>
+        </w:rPr>
         <w:t>L</w:t>
       </w:r>
       <w:r>
+        <w:rPr>
+          <w:bCs/>
+        </w:rPr>
         <w:t xml:space="preserve"> scripting</w:t>
       </w:r>
       <w:r>
+        <w:rPr>
+          <w:bCs/>
+        </w:rPr>
         <w:t xml:space="preserve"> and exposure in NoSQL databases like MongoDB</w:t>
       </w:r>
     </w:p>
@@ -942,33 +1002,59 @@
         <w:pStyle w:val="ListParagraph"/>
         <w:numPr>
           <w:ilvl w:val="0"/>
-          <w:numId w:val="8"/>
+          <w:numId w:val="10"/>
         </w:numPr>
-        <w:spacing w:after="267"/>
-        <w:ind w:right="90"/>
-      </w:pPr>
-      <w:r>
+        <w:spacing w:after="644"/>
+        <w:rPr>
+          <w:bCs/>
+        </w:rPr>
+      </w:pPr>
+      <w:r>
+        <w:rPr>
+          <w:bCs/>
+        </w:rPr>
         <w:t>Sound knowledge on Object oriented programming concepts, test automation frameworks like TestNG</w:t>
       </w:r>
       <w:r>
+        <w:rPr>
+          <w:bCs/>
+        </w:rPr>
         <w:t xml:space="preserve">, </w:t>
       </w:r>
       <w:r>
+        <w:rPr>
+          <w:bCs/>
+        </w:rPr>
         <w:t>J</w:t>
       </w:r>
       <w:r>
+        <w:rPr>
+          <w:bCs/>
+        </w:rPr>
         <w:t>u</w:t>
       </w:r>
       <w:r>
+        <w:rPr>
+          <w:bCs/>
+        </w:rPr>
         <w:t xml:space="preserve">nit, </w:t>
       </w:r>
       <w:r>
+        <w:rPr>
+          <w:bCs/>
+        </w:rPr>
         <w:t>Jasmine</w:t>
       </w:r>
       <w:r>
+        <w:rPr>
+          <w:bCs/>
+        </w:rPr>
         <w:t xml:space="preserve"> and Nunit</w:t>
       </w:r>
       <w:r>
+        <w:rPr>
+          <w:bCs/>
+        </w:rPr>
         <w:t>.</w:t>
       </w:r>
     </w:p>
@@ -1140,9 +1226,9 @@
         <w:pStyle w:val="ListParagraph"/>
         <w:numPr>
           <w:ilvl w:val="0"/>
-          <w:numId w:val="5"/>
+          <w:numId w:val="10"/>
         </w:numPr>
-        <w:ind w:right="90"/>
+        <w:spacing w:after="644"/>
       </w:pPr>
       <w:r>
         <w:t>Providing Estimat</w:t>
@@ -1171,9 +1257,9 @@
         <w:pStyle w:val="ListParagraph"/>
         <w:numPr>
           <w:ilvl w:val="0"/>
-          <w:numId w:val="5"/>
+          <w:numId w:val="10"/>
         </w:numPr>
-        <w:ind w:right="90"/>
+        <w:spacing w:after="644"/>
       </w:pPr>
       <w:r>
         <w:t>Used Toad</w:t>
@@ -1190,9 +1276,9 @@
         <w:pStyle w:val="ListParagraph"/>
         <w:numPr>
           <w:ilvl w:val="0"/>
-          <w:numId w:val="5"/>
+          <w:numId w:val="10"/>
         </w:numPr>
-        <w:ind w:right="90"/>
+        <w:spacing w:after="644"/>
       </w:pPr>
       <w:r>
         <w:t xml:space="preserve">Performed </w:t>
@@ -1215,10 +1301,9 @@
         <w:pStyle w:val="ListParagraph"/>
         <w:numPr>
           <w:ilvl w:val="0"/>
-          <w:numId w:val="5"/>
+          <w:numId w:val="10"/>
         </w:numPr>
-        <w:spacing w:after="419"/>
-        <w:ind w:right="90"/>
+        <w:spacing w:after="644"/>
       </w:pPr>
       <w:r>
         <w:t xml:space="preserve">Used HP ALM tool to track and manage defects &amp; coordinated with multiple vendors for a successful </w:t>
@@ -1232,10 +1317,9 @@
         <w:pStyle w:val="ListParagraph"/>
         <w:numPr>
           <w:ilvl w:val="0"/>
-          <w:numId w:val="5"/>
+          <w:numId w:val="10"/>
         </w:numPr>
-        <w:spacing w:after="419"/>
-        <w:ind w:right="90"/>
+        <w:spacing w:after="644"/>
       </w:pPr>
       <w:r>
         <w:t>Generating reports and datapoint metrics through HP-ALM</w:t>
@@ -1269,6 +1353,7 @@
         <w:rPr>
           <w:color w:val="4472C4" w:themeColor="accent1"/>
         </w:rPr>
+        <w:lastRenderedPageBreak/>
         <w:t>Education</w:t>
       </w:r>
     </w:p>
@@ -1370,9 +1455,9 @@
         <w:pStyle w:val="ListParagraph"/>
         <w:numPr>
           <w:ilvl w:val="0"/>
-          <w:numId w:val="7"/>
+          <w:numId w:val="10"/>
         </w:numPr>
-        <w:spacing w:before="118" w:after="204" w:line="259" w:lineRule="auto"/>
+        <w:spacing w:after="644"/>
       </w:pPr>
       <w:r>
         <w:rPr>
@@ -1395,9 +1480,12 @@
         <w:pStyle w:val="ListParagraph"/>
         <w:numPr>
           <w:ilvl w:val="0"/>
-          <w:numId w:val="7"/>
+          <w:numId w:val="10"/>
         </w:numPr>
-        <w:spacing w:after="266" w:line="259" w:lineRule="auto"/>
+        <w:spacing w:after="644"/>
+        <w:rPr>
+          <w:bCs/>
+        </w:rPr>
       </w:pPr>
       <w:r>
         <w:rPr>
@@ -1406,18 +1494,33 @@
         <w:t>Database Language</w:t>
       </w:r>
       <w:r>
+        <w:rPr>
+          <w:b/>
+        </w:rPr>
         <w:t xml:space="preserve">: </w:t>
       </w:r>
       <w:r>
+        <w:rPr>
+          <w:b/>
+        </w:rPr>
         <w:t xml:space="preserve">            </w:t>
       </w:r>
       <w:r>
+        <w:rPr>
+          <w:bCs/>
+        </w:rPr>
         <w:t>SQL, MYSQL</w:t>
       </w:r>
       <w:r>
+        <w:rPr>
+          <w:bCs/>
+        </w:rPr>
         <w:t>, PostgreSQL</w:t>
       </w:r>
       <w:r>
+        <w:rPr>
+          <w:bCs/>
+        </w:rPr>
         <w:t xml:space="preserve"> and MongoDB</w:t>
       </w:r>
     </w:p>
@@ -1426,9 +1529,12 @@
         <w:pStyle w:val="ListParagraph"/>
         <w:numPr>
           <w:ilvl w:val="0"/>
-          <w:numId w:val="7"/>
+          <w:numId w:val="10"/>
         </w:numPr>
-        <w:spacing w:after="266" w:line="259" w:lineRule="auto"/>
+        <w:spacing w:after="644"/>
+        <w:rPr>
+          <w:bCs/>
+        </w:rPr>
       </w:pPr>
       <w:r>
         <w:rPr>
@@ -1437,15 +1543,21 @@
         <w:t>Automation Tool</w:t>
       </w:r>
       <w:r>
-        <w:t>:</w:t>
-      </w:r>
-      <w:r>
-        <w:t xml:space="preserve"> </w:t>
-      </w:r>
-      <w:r>
+        <w:rPr>
+          <w:b/>
+        </w:rPr>
+        <w:t xml:space="preserve">: </w:t>
+      </w:r>
+      <w:r>
+        <w:rPr>
+          <w:b/>
+        </w:rPr>
         <w:t xml:space="preserve">                  </w:t>
       </w:r>
       <w:r>
+        <w:rPr>
+          <w:bCs/>
+        </w:rPr>
         <w:t>Selenium, Protractor</w:t>
       </w:r>
     </w:p>
@@ -1454,9 +1566,12 @@
         <w:pStyle w:val="ListParagraph"/>
         <w:numPr>
           <w:ilvl w:val="0"/>
-          <w:numId w:val="7"/>
+          <w:numId w:val="10"/>
         </w:numPr>
-        <w:spacing w:after="713"/>
+        <w:spacing w:after="644"/>
+        <w:rPr>
+          <w:bCs/>
+        </w:rPr>
       </w:pPr>
       <w:r>
         <w:rPr>
@@ -1465,6 +1580,9 @@
         <w:t>Testing</w:t>
       </w:r>
       <w:r>
+        <w:rPr>
+          <w:b/>
+        </w:rPr>
         <w:t xml:space="preserve"> </w:t>
       </w:r>
       <w:r>
@@ -1474,24 +1592,45 @@
         <w:t>Framework</w:t>
       </w:r>
       <w:r>
+        <w:rPr>
+          <w:b/>
+        </w:rPr>
         <w:t xml:space="preserve">: </w:t>
       </w:r>
       <w:r>
+        <w:rPr>
+          <w:b/>
+        </w:rPr>
         <w:t xml:space="preserve">              </w:t>
       </w:r>
       <w:r>
+        <w:rPr>
+          <w:bCs/>
+        </w:rPr>
         <w:t>TestNG, Jasmine</w:t>
       </w:r>
       <w:r>
+        <w:rPr>
+          <w:bCs/>
+        </w:rPr>
         <w:t>,</w:t>
       </w:r>
       <w:r>
+        <w:rPr>
+          <w:bCs/>
+        </w:rPr>
         <w:t xml:space="preserve"> </w:t>
       </w:r>
       <w:r>
+        <w:rPr>
+          <w:bCs/>
+        </w:rPr>
         <w:t>Cucumber</w:t>
       </w:r>
       <w:r>
+        <w:rPr>
+          <w:bCs/>
+        </w:rPr>
         <w:t xml:space="preserve"> and Junit</w:t>
       </w:r>
     </w:p>
@@ -1500,24 +1639,29 @@
         <w:pStyle w:val="ListParagraph"/>
         <w:numPr>
           <w:ilvl w:val="0"/>
-          <w:numId w:val="7"/>
+          <w:numId w:val="10"/>
         </w:numPr>
-        <w:spacing w:before="118" w:after="204" w:line="259" w:lineRule="auto"/>
+        <w:spacing w:after="644"/>
+        <w:rPr>
+          <w:bCs/>
+        </w:rPr>
       </w:pPr>
       <w:r>
         <w:rPr>
           <w:b/>
-          <w:bCs/>
-        </w:rPr>
-        <w:t>Methodologies:</w:t>
-      </w:r>
-      <w:r>
-        <w:t xml:space="preserve"> </w:t>
-      </w:r>
-      <w:r>
+        </w:rPr>
+        <w:t xml:space="preserve">Methodologies: </w:t>
+      </w:r>
+      <w:r>
+        <w:rPr>
+          <w:b/>
+        </w:rPr>
         <w:t xml:space="preserve">                     </w:t>
       </w:r>
       <w:r>
+        <w:rPr>
+          <w:bCs/>
+        </w:rPr>
         <w:t>Agile, waterfall and minimal knowledge in DevOps</w:t>
       </w:r>
     </w:p>
@@ -1892,9 +2036,9 @@
         <w:pStyle w:val="ListParagraph"/>
         <w:numPr>
           <w:ilvl w:val="0"/>
-          <w:numId w:val="6"/>
+          <w:numId w:val="10"/>
         </w:numPr>
-        <w:ind w:right="90"/>
+        <w:spacing w:after="644"/>
       </w:pPr>
       <w:r>
         <w:t>Certified DevOps, SDET and Full Stack SDET</w:t>
@@ -1905,9 +2049,9 @@
         <w:pStyle w:val="ListParagraph"/>
         <w:numPr>
           <w:ilvl w:val="0"/>
-          <w:numId w:val="6"/>
+          <w:numId w:val="10"/>
         </w:numPr>
-        <w:ind w:right="90"/>
+        <w:spacing w:after="644"/>
       </w:pPr>
       <w:r>
         <w:t xml:space="preserve">Certified </w:t>
@@ -1924,9 +2068,9 @@
         <w:pStyle w:val="ListParagraph"/>
         <w:numPr>
           <w:ilvl w:val="0"/>
-          <w:numId w:val="6"/>
+          <w:numId w:val="10"/>
         </w:numPr>
-        <w:ind w:right="90"/>
+        <w:spacing w:after="644"/>
       </w:pPr>
       <w:r>
         <w:t xml:space="preserve">Certified Mysql, PostgreSQL and </w:t>

</xml_diff>